<commit_message>
Informe LEANLO Y FALTA AGREGAR DESCRIPCION DEL TEST Q FALTA
</commit_message>
<xml_diff>
--- a/Informe.docx
+++ b/Informe.docx
@@ -16,7 +16,6 @@
           <w:lang w:val="es-AR"/>
         </w:rPr>
       </w:pPr>
-      <w:proofErr w:type="spellStart"/>
       <w:r>
         <w:rPr>
           <w:rFonts w:ascii="Consolas" w:hAnsi="Consolas" w:cs="Arial"/>
@@ -27,9 +26,8 @@
           <w:shd w:val="clear" w:color="auto" w:fill="FFFFFF"/>
           <w:lang w:val="es-AR"/>
         </w:rPr>
-        <w:t>Automatas</w:t>
-      </w:r>
-      <w:proofErr w:type="spellEnd"/>
+        <w:t>Autómatas</w:t>
+      </w:r>
       <w:r>
         <w:rPr>
           <w:rFonts w:ascii="Consolas" w:hAnsi="Consolas" w:cs="Arial"/>
@@ -42,7 +40,6 @@
         </w:rPr>
         <w:t xml:space="preserve">, </w:t>
       </w:r>
-      <w:proofErr w:type="spellStart"/>
       <w:r>
         <w:rPr>
           <w:rFonts w:ascii="Consolas" w:hAnsi="Consolas" w:cs="Arial"/>
@@ -53,9 +50,8 @@
           <w:shd w:val="clear" w:color="auto" w:fill="FFFFFF"/>
           <w:lang w:val="es-AR"/>
         </w:rPr>
-        <w:t>Teoria</w:t>
-      </w:r>
-      <w:proofErr w:type="spellEnd"/>
+        <w:t>Teoría</w:t>
+      </w:r>
       <w:r>
         <w:rPr>
           <w:rFonts w:ascii="Consolas" w:hAnsi="Consolas" w:cs="Arial"/>
@@ -528,7 +524,16 @@
           <w:szCs w:val="24"/>
           <w:lang w:val="es-AR"/>
         </w:rPr>
-        <w:t>……………………………………………………………………3</w:t>
+        <w:t>……………………………………………………………………</w:t>
+      </w:r>
+      <w:r>
+        <w:rPr>
+          <w:rFonts w:ascii="Arial" w:hAnsi="Arial" w:cs="Arial"/>
+          <w:sz w:val="24"/>
+          <w:szCs w:val="24"/>
+          <w:lang w:val="es-AR"/>
+        </w:rPr>
+        <w:t>2</w:t>
       </w:r>
     </w:p>
     <w:p>
@@ -556,7 +561,16 @@
           <w:szCs w:val="24"/>
           <w:lang w:val="es-AR"/>
         </w:rPr>
-        <w:t>……………………………………………………………………...4</w:t>
+        <w:t>……………………………………………………………………...</w:t>
+      </w:r>
+      <w:r>
+        <w:rPr>
+          <w:rFonts w:ascii="Arial" w:hAnsi="Arial" w:cs="Arial"/>
+          <w:sz w:val="24"/>
+          <w:szCs w:val="24"/>
+          <w:lang w:val="es-AR"/>
+        </w:rPr>
+        <w:t>2</w:t>
       </w:r>
     </w:p>
     <w:p>
@@ -584,7 +598,16 @@
           <w:szCs w:val="24"/>
           <w:lang w:val="es-AR"/>
         </w:rPr>
-        <w:t>……………………………………………………………………5</w:t>
+        <w:t>……………………………………………………………………</w:t>
+      </w:r>
+      <w:r>
+        <w:rPr>
+          <w:rFonts w:ascii="Arial" w:hAnsi="Arial" w:cs="Arial"/>
+          <w:sz w:val="24"/>
+          <w:szCs w:val="24"/>
+          <w:lang w:val="es-AR"/>
+        </w:rPr>
+        <w:t>3</w:t>
       </w:r>
     </w:p>
     <w:p>
@@ -632,84 +655,95 @@
           <w:szCs w:val="24"/>
           <w:lang w:val="es-AR"/>
         </w:rPr>
+        <w:t>5</w:t>
+      </w:r>
+    </w:p>
+    <w:p>
+      <w:pPr>
+        <w:rPr>
+          <w:rFonts w:ascii="Arial" w:hAnsi="Arial" w:cs="Arial"/>
+          <w:sz w:val="24"/>
+          <w:szCs w:val="24"/>
+          <w:lang w:val="es-AR"/>
+        </w:rPr>
+      </w:pPr>
+      <w:r>
+        <w:rPr>
+          <w:rFonts w:ascii="Arial" w:hAnsi="Arial" w:cs="Arial"/>
+          <w:sz w:val="24"/>
+          <w:szCs w:val="24"/>
+          <w:lang w:val="es-AR"/>
+        </w:rPr>
+        <w:t>Futuras extensiones</w:t>
+      </w:r>
+      <w:r>
+        <w:rPr>
+          <w:rFonts w:ascii="Arial" w:hAnsi="Arial" w:cs="Arial"/>
+          <w:sz w:val="24"/>
+          <w:szCs w:val="24"/>
+          <w:lang w:val="es-AR"/>
+        </w:rPr>
+        <w:t>………………………………………………………………………</w:t>
+      </w:r>
+      <w:proofErr w:type="gramStart"/>
+      <w:r>
+        <w:rPr>
+          <w:rFonts w:ascii="Arial" w:hAnsi="Arial" w:cs="Arial"/>
+          <w:sz w:val="24"/>
+          <w:szCs w:val="24"/>
+          <w:lang w:val="es-AR"/>
+        </w:rPr>
+        <w:t>…….</w:t>
+      </w:r>
+      <w:proofErr w:type="gramEnd"/>
+      <w:r>
+        <w:rPr>
+          <w:rFonts w:ascii="Arial" w:hAnsi="Arial" w:cs="Arial"/>
+          <w:sz w:val="24"/>
+          <w:szCs w:val="24"/>
+          <w:lang w:val="es-AR"/>
+        </w:rPr>
+        <w:t>5</w:t>
+      </w:r>
+    </w:p>
+    <w:p>
+      <w:pPr>
+        <w:rPr>
+          <w:rFonts w:ascii="Arial" w:hAnsi="Arial" w:cs="Arial"/>
+          <w:sz w:val="24"/>
+          <w:szCs w:val="24"/>
+          <w:lang w:val="es-AR"/>
+        </w:rPr>
+      </w:pPr>
+      <w:r>
+        <w:rPr>
+          <w:rFonts w:ascii="Arial" w:hAnsi="Arial" w:cs="Arial"/>
+          <w:sz w:val="24"/>
+          <w:szCs w:val="24"/>
+          <w:lang w:val="es-AR"/>
+        </w:rPr>
+        <w:t>Referencias</w:t>
+      </w:r>
+      <w:r>
+        <w:rPr>
+          <w:rFonts w:ascii="Arial" w:hAnsi="Arial" w:cs="Arial"/>
+          <w:sz w:val="24"/>
+          <w:szCs w:val="24"/>
+          <w:lang w:val="es-AR"/>
+        </w:rPr>
+        <w:t>………………………………………………………………………………………</w:t>
+      </w:r>
+      <w:r>
+        <w:rPr>
+          <w:rFonts w:ascii="Arial" w:hAnsi="Arial" w:cs="Arial"/>
+          <w:sz w:val="24"/>
+          <w:szCs w:val="24"/>
+          <w:lang w:val="es-AR"/>
+        </w:rPr>
         <w:t>6</w:t>
       </w:r>
-    </w:p>
-    <w:p>
-      <w:pPr>
-        <w:rPr>
-          <w:rFonts w:ascii="Arial" w:hAnsi="Arial" w:cs="Arial"/>
-          <w:sz w:val="24"/>
-          <w:szCs w:val="24"/>
-          <w:lang w:val="es-AR"/>
-        </w:rPr>
-      </w:pPr>
-      <w:r>
-        <w:rPr>
-          <w:rFonts w:ascii="Arial" w:hAnsi="Arial" w:cs="Arial"/>
-          <w:sz w:val="24"/>
-          <w:szCs w:val="24"/>
-          <w:lang w:val="es-AR"/>
-        </w:rPr>
-        <w:t>Futuras extensiones</w:t>
-      </w:r>
-      <w:r>
-        <w:rPr>
-          <w:rFonts w:ascii="Arial" w:hAnsi="Arial" w:cs="Arial"/>
-          <w:sz w:val="24"/>
-          <w:szCs w:val="24"/>
-          <w:lang w:val="es-AR"/>
-        </w:rPr>
-        <w:t>………………………………………………………………………</w:t>
-      </w:r>
-      <w:proofErr w:type="gramStart"/>
-      <w:r>
-        <w:rPr>
-          <w:rFonts w:ascii="Arial" w:hAnsi="Arial" w:cs="Arial"/>
-          <w:sz w:val="24"/>
-          <w:szCs w:val="24"/>
-          <w:lang w:val="es-AR"/>
-        </w:rPr>
-        <w:t>…….</w:t>
-      </w:r>
-      <w:proofErr w:type="gramEnd"/>
-      <w:r>
-        <w:rPr>
-          <w:rFonts w:ascii="Arial" w:hAnsi="Arial" w:cs="Arial"/>
-          <w:sz w:val="24"/>
-          <w:szCs w:val="24"/>
-          <w:lang w:val="es-AR"/>
-        </w:rPr>
-        <w:t>7</w:t>
-      </w:r>
-    </w:p>
-    <w:p>
-      <w:pPr>
-        <w:rPr>
-          <w:rFonts w:ascii="Arial" w:hAnsi="Arial" w:cs="Arial"/>
-          <w:sz w:val="24"/>
-          <w:szCs w:val="24"/>
-          <w:lang w:val="es-AR"/>
-        </w:rPr>
-      </w:pPr>
-      <w:r>
-        <w:rPr>
-          <w:rFonts w:ascii="Arial" w:hAnsi="Arial" w:cs="Arial"/>
-          <w:sz w:val="24"/>
-          <w:szCs w:val="24"/>
-          <w:lang w:val="es-AR"/>
-        </w:rPr>
-        <w:t>Referencias</w:t>
-      </w:r>
-      <w:r>
-        <w:rPr>
-          <w:rFonts w:ascii="Arial" w:hAnsi="Arial" w:cs="Arial"/>
-          <w:sz w:val="24"/>
-          <w:szCs w:val="24"/>
-          <w:lang w:val="es-AR"/>
-        </w:rPr>
-        <w:t>………………………………………………………………………………………8</w:t>
-      </w:r>
+      <w:bookmarkStart w:id="0" w:name="_GoBack"/>
+      <w:bookmarkEnd w:id="0"/>
     </w:p>
     <w:p>
       <w:pPr>
@@ -1385,8 +1419,6 @@
         </w:rPr>
         <w:t xml:space="preserve">: Permite pasar cierto monto de pesos a moneda extranjera y viceversa utilizando la cotización de la fecha de entrega del trabajo. </w:t>
       </w:r>
-      <w:bookmarkStart w:id="0" w:name="_GoBack"/>
-      <w:bookmarkEnd w:id="0"/>
     </w:p>
     <w:p>
       <w:pPr>
@@ -4198,7 +4230,25 @@
           <w:szCs w:val="32"/>
           <w:lang w:val="es-AR"/>
         </w:rPr>
-        <w:t xml:space="preserve"> la terminal muestra un </w:t>
+        <w:t xml:space="preserve"> la terminal m</w:t>
+      </w:r>
+      <w:r>
+        <w:rPr>
+          <w:rFonts w:ascii="Arial" w:hAnsi="Arial" w:cs="Arial"/>
+          <w:sz w:val="24"/>
+          <w:szCs w:val="32"/>
+          <w:lang w:val="es-AR"/>
+        </w:rPr>
+        <w:t>ostraba</w:t>
+      </w:r>
+      <w:r>
+        <w:rPr>
+          <w:rFonts w:ascii="Arial" w:hAnsi="Arial" w:cs="Arial"/>
+          <w:sz w:val="24"/>
+          <w:szCs w:val="32"/>
+          <w:lang w:val="es-AR"/>
+        </w:rPr>
+        <w:t xml:space="preserve"> un </w:t>
       </w:r>
       <w:proofErr w:type="spellStart"/>
       <w:r>
@@ -4293,7 +4343,16 @@
           <w:szCs w:val="32"/>
           <w:lang w:val="es-AR"/>
         </w:rPr>
-        <w:t xml:space="preserve">. No logramos resolver el </w:t>
+        <w:t xml:space="preserve">. </w:t>
+      </w:r>
+      <w:r>
+        <w:rPr>
+          <w:rFonts w:ascii="Arial" w:hAnsi="Arial" w:cs="Arial"/>
+          <w:sz w:val="24"/>
+          <w:szCs w:val="32"/>
+          <w:lang w:val="es-AR"/>
+        </w:rPr>
+        <w:t xml:space="preserve">Resulta que había reglas redundantes en el </w:t>
       </w:r>
       <w:proofErr w:type="spellStart"/>
       <w:r>
@@ -4303,7 +4362,7 @@
           <w:szCs w:val="32"/>
           <w:lang w:val="es-AR"/>
         </w:rPr>
-        <w:t>warning</w:t>
+        <w:t>parser</w:t>
       </w:r>
       <w:proofErr w:type="spellEnd"/>
       <w:r>
@@ -4313,7 +4372,7 @@
           <w:szCs w:val="32"/>
           <w:lang w:val="es-AR"/>
         </w:rPr>
-        <w:t xml:space="preserve"> ni pudimos determinar que es lo que lo origina. </w:t>
+        <w:t xml:space="preserve">, ya que había producciones escritas distintas que terminaban llevando a lo mismo. </w:t>
       </w:r>
     </w:p>
     <w:p>
@@ -4387,6 +4446,7 @@
         <w:jc w:val="both"/>
         <w:rPr>
           <w:rFonts w:ascii="Arial" w:hAnsi="Arial" w:cs="Arial"/>
+          <w:i/>
           <w:sz w:val="24"/>
           <w:szCs w:val="24"/>
           <w:lang w:val="es-AR"/>
@@ -4411,6 +4471,72 @@
           <w:lang w:val="es-AR"/>
         </w:rPr>
         <w:t>(/* comentario */).</w:t>
+      </w:r>
+    </w:p>
+    <w:p>
+      <w:pPr>
+        <w:spacing w:line="360" w:lineRule="auto"/>
+        <w:jc w:val="both"/>
+        <w:rPr>
+          <w:rFonts w:ascii="Arial" w:hAnsi="Arial" w:cs="Arial"/>
+          <w:sz w:val="24"/>
+          <w:szCs w:val="24"/>
+          <w:lang w:val="es-AR"/>
+        </w:rPr>
+      </w:pPr>
+      <w:r>
+        <w:rPr>
+          <w:rFonts w:ascii="Arial" w:hAnsi="Arial" w:cs="Arial"/>
+          <w:sz w:val="24"/>
+          <w:szCs w:val="24"/>
+          <w:lang w:val="es-AR"/>
+        </w:rPr>
+        <w:lastRenderedPageBreak/>
+        <w:tab/>
+        <w:t>Una adición fácil que se podría agregar a nuestro lenguaje serían los arreglos de números con coma (</w:t>
+      </w:r>
+      <w:proofErr w:type="spellStart"/>
+      <w:r>
+        <w:rPr>
+          <w:rFonts w:ascii="Arial" w:hAnsi="Arial" w:cs="Arial"/>
+          <w:i/>
+          <w:sz w:val="24"/>
+          <w:szCs w:val="24"/>
+          <w:lang w:val="es-AR"/>
+        </w:rPr>
+        <w:t>floats</w:t>
+      </w:r>
+      <w:proofErr w:type="spellEnd"/>
+      <w:r>
+        <w:rPr>
+          <w:rFonts w:ascii="Arial" w:hAnsi="Arial" w:cs="Arial"/>
+          <w:sz w:val="24"/>
+          <w:szCs w:val="24"/>
+          <w:lang w:val="es-AR"/>
+        </w:rPr>
+        <w:t xml:space="preserve">), ya que podría ser implementado de manera similar a los demás arreglos. </w:t>
+      </w:r>
+    </w:p>
+    <w:p>
+      <w:pPr>
+        <w:spacing w:line="360" w:lineRule="auto"/>
+        <w:jc w:val="both"/>
+        <w:rPr>
+          <w:rFonts w:ascii="Arial" w:hAnsi="Arial" w:cs="Arial"/>
+          <w:sz w:val="24"/>
+          <w:szCs w:val="24"/>
+          <w:lang w:val="es-AR"/>
+        </w:rPr>
+      </w:pPr>
+      <w:r>
+        <w:rPr>
+          <w:rFonts w:ascii="Arial" w:hAnsi="Arial" w:cs="Arial"/>
+          <w:sz w:val="24"/>
+          <w:szCs w:val="24"/>
+          <w:lang w:val="es-AR"/>
+        </w:rPr>
+        <w:tab/>
+        <w:t xml:space="preserve">Por último, consideramos que el próximo paso podría ser agregar la posibilidad de definir matrices utilizando arreglos, de la misma manera en la que se hace en C. </w:t>
       </w:r>
     </w:p>
     <w:p>
@@ -4470,7 +4596,6 @@
           <w:sz w:val="20"/>
           <w:szCs w:val="24"/>
         </w:rPr>
-        <w:lastRenderedPageBreak/>
         <w:t xml:space="preserve">https://github.com/faturita/YetAnotherCompilerClass </w:t>
       </w:r>
       <w:r>

</xml_diff>